<commit_message>
Modified PCB layout, improved hand solderability.
</commit_message>
<xml_diff>
--- a/V2/Hardware/REV A/doc/Hand Soldering guide HW V2 REV A.docx
+++ b/V2/Hardware/REV A/doc/Hand Soldering guide HW V2 REV A.docx
@@ -3,13 +3,8 @@
 <w:document xmlns:wpc="http://schemas.microsoft.com/office/word/2010/wordprocessingCanvas" xmlns:cx="http://schemas.microsoft.com/office/drawing/2014/chartex" xmlns:cx1="http://schemas.microsoft.com/office/drawing/2015/9/8/chartex" xmlns:mc="http://schemas.openxmlformats.org/markup-compatibility/2006" xmlns:o="urn:schemas-microsoft-com:office:office" xmlns:r="http://schemas.openxmlformats.org/officeDocument/2006/relationships" xmlns:m="http://schemas.openxmlformats.org/officeDocument/2006/math" xmlns:v="urn:schemas-microsoft-com:vml" xmlns:wp14="http://schemas.microsoft.com/office/word/2010/wordprocessingDrawing" xmlns:wp="http://schemas.openxmlformats.org/drawingml/2006/wordprocessingDrawing" xmlns:w10="urn:schemas-microsoft-com:office:word" xmlns:w="http://schemas.openxmlformats.org/wordprocessingml/2006/main" xmlns:w14="http://schemas.microsoft.com/office/word/2010/wordml" xmlns:w15="http://schemas.microsoft.com/office/word/2012/wordml" xmlns:w16se="http://schemas.microsoft.com/office/word/2015/wordml/symex" xmlns:wpg="http://schemas.microsoft.com/office/word/2010/wordprocessingGroup" xmlns:wpi="http://schemas.microsoft.com/office/word/2010/wordprocessingInk" xmlns:wne="http://schemas.microsoft.com/office/word/2006/wordml" xmlns:wps="http://schemas.microsoft.com/office/word/2010/wordprocessingShape" mc:Ignorable="w14 w15 w16se wp14">
   <w:body>
     <w:p>
-      <w:proofErr w:type="spellStart"/>
-      <w:r>
-        <w:t>Copper</w:t>
-      </w:r>
-      <w:proofErr w:type="spellEnd"/>
-      <w:r>
-        <w:t xml:space="preserve"> Front</w:t>
+      <w:r>
+        <w:t>Copper Front</w:t>
       </w:r>
     </w:p>
     <w:p>
@@ -19,9 +14,9 @@
           <w:lang w:eastAsia="nl-NL"/>
         </w:rPr>
         <w:drawing>
-          <wp:inline distT="0" distB="0" distL="0" distR="0" wp14:anchorId="3CC2042F" wp14:editId="7A27541D">
-            <wp:extent cx="2817214" cy="1771650"/>
-            <wp:effectExtent l="0" t="0" r="2540" b="0"/>
+          <wp:inline distT="0" distB="0" distL="0" distR="0" wp14:anchorId="2908F55A" wp14:editId="57B93750">
+            <wp:extent cx="2762250" cy="1666875"/>
+            <wp:effectExtent l="0" t="0" r="0" b="9525"/>
             <wp:docPr id="1" name="Afbeelding 1"/>
             <wp:cNvGraphicFramePr>
               <a:graphicFrameLocks xmlns:a="http://schemas.openxmlformats.org/drawingml/2006/main" noChangeAspect="1"/>
@@ -42,7 +37,7 @@
                   <pic:spPr>
                     <a:xfrm>
                       <a:off x="0" y="0"/>
-                      <a:ext cx="2837686" cy="1784524"/>
+                      <a:ext cx="2762250" cy="1666875"/>
                     </a:xfrm>
                     <a:prstGeom prst="rect">
                       <a:avLst/>
@@ -56,13 +51,8 @@
       </w:r>
     </w:p>
     <w:p>
-      <w:proofErr w:type="spellStart"/>
-      <w:r>
-        <w:t>Components</w:t>
-      </w:r>
-      <w:proofErr w:type="spellEnd"/>
-      <w:r>
-        <w:t xml:space="preserve"> Front</w:t>
+      <w:r>
+        <w:t>Components Front</w:t>
       </w:r>
     </w:p>
     <w:p>
@@ -72,10 +62,10 @@
           <w:lang w:eastAsia="nl-NL"/>
         </w:rPr>
         <w:drawing>
-          <wp:inline distT="0" distB="0" distL="0" distR="0" wp14:anchorId="51D2E2F5" wp14:editId="2259A5C0">
-            <wp:extent cx="2771775" cy="1676400"/>
-            <wp:effectExtent l="0" t="0" r="9525" b="0"/>
-            <wp:docPr id="7" name="Afbeelding 7"/>
+          <wp:inline distT="0" distB="0" distL="0" distR="0" wp14:anchorId="16C53CA9" wp14:editId="27B4F018">
+            <wp:extent cx="2743200" cy="1657350"/>
+            <wp:effectExtent l="0" t="0" r="0" b="0"/>
+            <wp:docPr id="6" name="Afbeelding 6"/>
             <wp:cNvGraphicFramePr>
               <a:graphicFrameLocks xmlns:a="http://schemas.openxmlformats.org/drawingml/2006/main" noChangeAspect="1"/>
             </wp:cNvGraphicFramePr>
@@ -95,7 +85,7 @@
                   <pic:spPr>
                     <a:xfrm>
                       <a:off x="0" y="0"/>
-                      <a:ext cx="2771775" cy="1676400"/>
+                      <a:ext cx="2743200" cy="1657350"/>
                     </a:xfrm>
                     <a:prstGeom prst="rect">
                       <a:avLst/>
@@ -111,13 +101,8 @@
       <w:bookmarkEnd w:id="0"/>
     </w:p>
     <w:p>
-      <w:proofErr w:type="spellStart"/>
-      <w:r>
-        <w:t>Copper</w:t>
-      </w:r>
-      <w:proofErr w:type="spellEnd"/>
-      <w:r>
-        <w:t xml:space="preserve"> Back</w:t>
+      <w:r>
+        <w:t>Copper Back</w:t>
       </w:r>
     </w:p>
     <w:p>
@@ -127,10 +112,10 @@
           <w:lang w:eastAsia="nl-NL"/>
         </w:rPr>
         <w:drawing>
-          <wp:inline distT="0" distB="0" distL="0" distR="0" wp14:anchorId="64387AEF" wp14:editId="65D107E7">
-            <wp:extent cx="2787385" cy="1704975"/>
-            <wp:effectExtent l="0" t="0" r="0" b="0"/>
-            <wp:docPr id="2" name="Afbeelding 2"/>
+          <wp:inline distT="0" distB="0" distL="0" distR="0" wp14:anchorId="0CD47ADD" wp14:editId="4E7A3811">
+            <wp:extent cx="2733675" cy="1676400"/>
+            <wp:effectExtent l="0" t="0" r="9525" b="0"/>
+            <wp:docPr id="3" name="Afbeelding 3"/>
             <wp:cNvGraphicFramePr>
               <a:graphicFrameLocks xmlns:a="http://schemas.openxmlformats.org/drawingml/2006/main" noChangeAspect="1"/>
             </wp:cNvGraphicFramePr>
@@ -150,7 +135,7 @@
                   <pic:spPr>
                     <a:xfrm>
                       <a:off x="0" y="0"/>
-                      <a:ext cx="2807178" cy="1717082"/>
+                      <a:ext cx="2733675" cy="1676400"/>
                     </a:xfrm>
                     <a:prstGeom prst="rect">
                       <a:avLst/>
@@ -164,13 +149,8 @@
       </w:r>
     </w:p>
     <w:p>
-      <w:proofErr w:type="spellStart"/>
-      <w:r>
-        <w:t>Components</w:t>
-      </w:r>
-      <w:proofErr w:type="spellEnd"/>
-      <w:r>
-        <w:t xml:space="preserve"> Back</w:t>
+      <w:r>
+        <w:t>Components Back</w:t>
       </w:r>
     </w:p>
     <w:p>
@@ -180,10 +160,10 @@
           <w:lang w:eastAsia="nl-NL"/>
         </w:rPr>
         <w:drawing>
-          <wp:inline distT="0" distB="0" distL="0" distR="0" wp14:anchorId="1F290408" wp14:editId="038C7BF4">
-            <wp:extent cx="2809875" cy="1733550"/>
-            <wp:effectExtent l="0" t="0" r="9525" b="0"/>
-            <wp:docPr id="5" name="Afbeelding 5"/>
+          <wp:inline distT="0" distB="0" distL="0" distR="0" wp14:anchorId="6C165F6B" wp14:editId="31577DFD">
+            <wp:extent cx="2724150" cy="1638300"/>
+            <wp:effectExtent l="0" t="0" r="0" b="0"/>
+            <wp:docPr id="4" name="Afbeelding 4"/>
             <wp:cNvGraphicFramePr>
               <a:graphicFrameLocks xmlns:a="http://schemas.openxmlformats.org/drawingml/2006/main" noChangeAspect="1"/>
             </wp:cNvGraphicFramePr>
@@ -203,7 +183,7 @@
                   <pic:spPr>
                     <a:xfrm>
                       <a:off x="0" y="0"/>
-                      <a:ext cx="2809875" cy="1733550"/>
+                      <a:ext cx="2724150" cy="1638300"/>
                     </a:xfrm>
                     <a:prstGeom prst="rect">
                       <a:avLst/>

</xml_diff>